<commit_message>
End of Day Push No.3
Touched up pseudocode more
</commit_message>
<xml_diff>
--- a/Ah My 2 Legs Pseudocode.docx
+++ b/Ah My 2 Legs Pseudocode.docx
@@ -151,23 +151,7 @@
           <w:sz w:val="24"/>
           <w:szCs w:val="24"/>
         </w:rPr>
-        <w:t xml:space="preserve">draw a line from the </w:t>
-      </w:r>
-      <w:proofErr w:type="spellStart"/>
-      <w:r>
-        <w:rPr>
-          <w:sz w:val="24"/>
-          <w:szCs w:val="24"/>
-        </w:rPr>
-        <w:t>center</w:t>
-      </w:r>
-      <w:proofErr w:type="spellEnd"/>
-      <w:r>
-        <w:rPr>
-          <w:sz w:val="24"/>
-          <w:szCs w:val="24"/>
-        </w:rPr>
-        <w:t xml:space="preserve"> of the player to the cursor.</w:t>
+        <w:t>draw a line from the center of the player to the cursor.</w:t>
       </w:r>
     </w:p>
     <w:p>
@@ -200,7 +184,6 @@
           <w:szCs w:val="24"/>
         </w:rPr>
       </w:pPr>
-      <w:proofErr w:type="spellStart"/>
       <w:r>
         <w:rPr>
           <w:sz w:val="24"/>
@@ -213,17 +196,8 @@
           <w:sz w:val="24"/>
           <w:szCs w:val="24"/>
         </w:rPr>
-        <w:t>Distance</w:t>
-      </w:r>
-      <w:proofErr w:type="spellEnd"/>
-      <w:r>
-        <w:rPr>
-          <w:sz w:val="24"/>
-          <w:szCs w:val="24"/>
-        </w:rPr>
-        <w:t xml:space="preserve"> * </w:t>
-      </w:r>
-      <w:proofErr w:type="spellStart"/>
+        <w:t xml:space="preserve">Distance * </w:t>
+      </w:r>
       <w:r>
         <w:rPr>
           <w:sz w:val="24"/>
@@ -236,15 +210,7 @@
           <w:sz w:val="24"/>
           <w:szCs w:val="24"/>
         </w:rPr>
-        <w:t>elocityModifier</w:t>
-      </w:r>
-      <w:proofErr w:type="spellEnd"/>
-      <w:r>
-        <w:rPr>
-          <w:sz w:val="24"/>
-          <w:szCs w:val="24"/>
-        </w:rPr>
-        <w:t xml:space="preserve"> </w:t>
+        <w:t xml:space="preserve">elocityModifier </w:t>
       </w:r>
       <w:r>
         <w:rPr>
@@ -260,7 +226,6 @@
         </w:rPr>
         <w:t xml:space="preserve">= </w:t>
       </w:r>
-      <w:proofErr w:type="spellStart"/>
       <w:r>
         <w:rPr>
           <w:sz w:val="24"/>
@@ -275,7 +240,6 @@
         </w:rPr>
         <w:t>elocity.</w:t>
       </w:r>
-      <w:proofErr w:type="spellEnd"/>
     </w:p>
     <w:p>
       <w:pPr>
@@ -291,23 +255,7 @@
           <w:sz w:val="24"/>
           <w:szCs w:val="24"/>
         </w:rPr>
-        <w:t>Then take ‘</w:t>
-      </w:r>
-      <w:proofErr w:type="spellStart"/>
-      <w:r>
-        <w:rPr>
-          <w:sz w:val="24"/>
-          <w:szCs w:val="24"/>
-        </w:rPr>
-        <w:t>addedVelocity</w:t>
-      </w:r>
-      <w:proofErr w:type="spellEnd"/>
-      <w:r>
-        <w:rPr>
-          <w:sz w:val="24"/>
-          <w:szCs w:val="24"/>
-        </w:rPr>
-        <w:t>’ and apply force to player character in the direction of the cursor, as the mouse 1 button was let go.</w:t>
+        <w:t>Then take ‘addedVelocity’ and apply force to player character in the direction of the cursor, as the mouse 1 button was let go.</w:t>
       </w:r>
       <w:r>
         <w:rPr>
@@ -350,236 +298,205 @@
       </w:r>
     </w:p>
     <w:p>
-      <w:pPr>
-        <w:rPr>
-          <w:sz w:val="24"/>
-          <w:szCs w:val="24"/>
-        </w:rPr>
-      </w:pPr>
-      <w:r>
-        <w:rPr>
-          <w:sz w:val="24"/>
-          <w:szCs w:val="24"/>
-        </w:rPr>
+      <w:r>
         <w:t>-</w:t>
       </w:r>
       <w:r>
-        <w:rPr>
-          <w:sz w:val="24"/>
-          <w:szCs w:val="24"/>
-        </w:rPr>
-        <w:t>Mouse clicks &amp; holds at point relative to player</w:t>
-      </w:r>
-      <w:r>
-        <w:rPr>
-          <w:sz w:val="24"/>
-          <w:szCs w:val="24"/>
-        </w:rPr>
-        <w:br/>
-        <w:t>-</w:t>
-      </w:r>
-      <w:r>
-        <w:rPr>
-          <w:sz w:val="24"/>
-          <w:szCs w:val="24"/>
-        </w:rPr>
-        <w:t>Get position of mouse cursor relative to player</w:t>
-      </w:r>
-      <w:r>
-        <w:rPr>
-          <w:sz w:val="24"/>
-          <w:szCs w:val="24"/>
-        </w:rPr>
-        <w:br/>
-        <w:t>-Draw line from cursor to player</w:t>
-      </w:r>
-      <w:r>
-        <w:rPr>
-          <w:sz w:val="24"/>
-          <w:szCs w:val="24"/>
-        </w:rPr>
-        <w:br/>
-        <w:t>-</w:t>
-      </w:r>
-      <w:r>
-        <w:rPr>
-          <w:sz w:val="24"/>
-          <w:szCs w:val="24"/>
-        </w:rPr>
+        <w:t xml:space="preserve"> Start</w:t>
+      </w:r>
+      <w:r>
+        <w:br/>
+        <w:t xml:space="preserve">- </w:t>
+      </w:r>
+      <w:r>
+        <w:t>If GetMouse0Down is true, then</w:t>
+      </w:r>
+      <w:r>
+        <w:br/>
+        <w:t xml:space="preserve">  </w:t>
+      </w:r>
+      <w:r>
+        <w:t xml:space="preserve">- </w:t>
+      </w:r>
+      <w:r>
+        <w:t xml:space="preserve">If </w:t>
+      </w:r>
+      <w:r>
+        <w:t>m</w:t>
+      </w:r>
+      <w:r>
+        <w:t xml:space="preserve">ousePosition is within </w:t>
+      </w:r>
+      <w:r>
+        <w:t>p</w:t>
+      </w:r>
+      <w:r>
+        <w:t>layerRadius, then</w:t>
+      </w:r>
+      <w:r>
+        <w:br/>
+      </w:r>
+      <w:r>
+        <w:t xml:space="preserve">  </w:t>
+      </w:r>
+      <w:r>
+        <w:t xml:space="preserve">  </w:t>
+      </w:r>
+      <w:r>
+        <w:t xml:space="preserve">  </w:t>
+      </w:r>
+      <w:r>
+        <w:t xml:space="preserve">   </w:t>
+      </w:r>
+      <w:r>
+        <w:t xml:space="preserve">- </w:t>
+      </w:r>
+      <w:r>
+        <w:t xml:space="preserve">Drawline(white) from </w:t>
+      </w:r>
+      <w:r>
+        <w:t>p</w:t>
+      </w:r>
+      <w:r>
+        <w:t xml:space="preserve">layerPosition to </w:t>
+      </w:r>
+      <w:r>
+        <w:t>m</w:t>
+      </w:r>
+      <w:r>
+        <w:t>ousePosition, updating every frame</w:t>
+      </w:r>
+      <w:r>
+        <w:br/>
+        <w:t xml:space="preserve">  </w:t>
+      </w:r>
+      <w:r>
+        <w:t xml:space="preserve">  </w:t>
+      </w:r>
+      <w:r>
+        <w:t xml:space="preserve"> </w:t>
+      </w:r>
+      <w:r>
+        <w:t xml:space="preserve">  </w:t>
+      </w:r>
+      <w:r>
+        <w:t xml:space="preserve">  </w:t>
+      </w:r>
+      <w:r>
+        <w:t xml:space="preserve">- </w:t>
+      </w:r>
+      <w:r>
         <w:t xml:space="preserve">Calculate distance between </w:t>
       </w:r>
-      <w:proofErr w:type="spellStart"/>
-      <w:r>
-        <w:rPr>
-          <w:sz w:val="24"/>
-          <w:szCs w:val="24"/>
-        </w:rPr>
-        <w:t>center</w:t>
-      </w:r>
-      <w:proofErr w:type="spellEnd"/>
-      <w:r>
-        <w:rPr>
-          <w:sz w:val="24"/>
-          <w:szCs w:val="24"/>
-        </w:rPr>
-        <w:t xml:space="preserve"> of player and mouse cursor</w:t>
-      </w:r>
-      <w:r>
-        <w:rPr>
-          <w:sz w:val="24"/>
-          <w:szCs w:val="24"/>
-        </w:rPr>
-        <w:br/>
-        <w:t>-</w:t>
-      </w:r>
-      <w:r>
-        <w:rPr>
-          <w:sz w:val="24"/>
-          <w:szCs w:val="24"/>
-        </w:rPr>
-        <w:br/>
-        <w:t>-</w:t>
-      </w:r>
-      <w:r>
-        <w:rPr>
-          <w:sz w:val="24"/>
-          <w:szCs w:val="24"/>
-        </w:rPr>
-        <w:t>Mouse isn’t held down, take last position of mouse when held</w:t>
-      </w:r>
-      <w:r>
-        <w:rPr>
-          <w:sz w:val="24"/>
-          <w:szCs w:val="24"/>
-        </w:rPr>
-        <w:br/>
-        <w:t>-</w:t>
-      </w:r>
-      <w:r>
-        <w:rPr>
-          <w:sz w:val="24"/>
-          <w:szCs w:val="24"/>
-        </w:rPr>
-        <w:t>Convert mouse cursor prior position into angle from player on ‘Z’ axis</w:t>
-      </w:r>
-      <w:r>
-        <w:rPr>
-          <w:sz w:val="24"/>
-          <w:szCs w:val="24"/>
-        </w:rPr>
-        <w:br/>
-        <w:t>-</w:t>
-      </w:r>
-      <w:r>
-        <w:rPr>
-          <w:sz w:val="24"/>
-          <w:szCs w:val="24"/>
-        </w:rPr>
-        <w:t>Apply force to player character in direction of mouse cursors angle from player</w:t>
-      </w:r>
-      <w:r>
-        <w:rPr>
-          <w:sz w:val="24"/>
-          <w:szCs w:val="24"/>
-        </w:rPr>
-        <w:br/>
-        <w:t>-</w:t>
-      </w:r>
-      <w:r>
-        <w:rPr>
-          <w:sz w:val="24"/>
-          <w:szCs w:val="24"/>
-        </w:rPr>
-        <w:br/>
-        <w:t>-</w:t>
-      </w:r>
-      <w:r>
-        <w:rPr>
-          <w:sz w:val="24"/>
-          <w:szCs w:val="24"/>
-        </w:rPr>
-        <w:t>Applied force calculation is:</w:t>
-      </w:r>
-      <w:r>
-        <w:rPr>
-          <w:sz w:val="24"/>
-          <w:szCs w:val="24"/>
-        </w:rPr>
-        <w:br/>
-        <w:t>-</w:t>
-      </w:r>
-      <w:proofErr w:type="spellStart"/>
-      <w:r>
-        <w:rPr>
-          <w:sz w:val="24"/>
-          <w:szCs w:val="24"/>
-        </w:rPr>
-        <w:t>measuredDistance</w:t>
-      </w:r>
-      <w:proofErr w:type="spellEnd"/>
-      <w:r>
-        <w:rPr>
-          <w:sz w:val="24"/>
-          <w:szCs w:val="24"/>
-        </w:rPr>
-        <w:t xml:space="preserve"> * </w:t>
-      </w:r>
-      <w:proofErr w:type="spellStart"/>
-      <w:r>
-        <w:rPr>
-          <w:sz w:val="24"/>
-          <w:szCs w:val="24"/>
-        </w:rPr>
-        <w:t>velocityModifier</w:t>
-      </w:r>
-      <w:proofErr w:type="spellEnd"/>
-      <w:r>
-        <w:rPr>
-          <w:sz w:val="24"/>
-          <w:szCs w:val="24"/>
-        </w:rPr>
-        <w:t xml:space="preserve"> == </w:t>
-      </w:r>
-      <w:proofErr w:type="spellStart"/>
-      <w:r>
-        <w:rPr>
-          <w:sz w:val="24"/>
-          <w:szCs w:val="24"/>
-        </w:rPr>
-        <w:t>addedVelocity</w:t>
-      </w:r>
-      <w:proofErr w:type="spellEnd"/>
-      <w:r>
-        <w:rPr>
-          <w:sz w:val="24"/>
-          <w:szCs w:val="24"/>
-        </w:rPr>
-        <w:br/>
-        <w:t>-</w:t>
-      </w:r>
-      <w:r>
-        <w:rPr>
-          <w:sz w:val="24"/>
-          <w:szCs w:val="24"/>
-        </w:rPr>
-        <w:br/>
-        <w:t>-If mouse exceeds distance limit from player, line draw will be turned red, and no effect when mouse is no longer held down</w:t>
-      </w:r>
-      <w:r>
-        <w:rPr>
-          <w:sz w:val="24"/>
-          <w:szCs w:val="24"/>
-        </w:rPr>
-        <w:br/>
-        <w:t>-</w:t>
-      </w:r>
-      <w:r>
-        <w:rPr>
-          <w:sz w:val="24"/>
-          <w:szCs w:val="24"/>
-        </w:rPr>
-        <w:br/>
-        <w:t>-</w:t>
+      <w:r>
+        <w:t>p</w:t>
+      </w:r>
+      <w:r>
+        <w:t>layer</w:t>
+      </w:r>
+      <w:r>
+        <w:t>P</w:t>
+      </w:r>
+      <w:r>
+        <w:t xml:space="preserve">osition and </w:t>
+      </w:r>
+      <w:r>
+        <w:t>m</w:t>
+      </w:r>
+      <w:r>
+        <w:t>ousePosition, store &amp; update value</w:t>
+      </w:r>
+      <w:r>
+        <w:t xml:space="preserve"> </w:t>
+      </w:r>
+      <w:r>
+        <w:t>every</w:t>
+      </w:r>
+      <w:r>
+        <w:t xml:space="preserve"> </w:t>
+      </w:r>
+      <w:r>
+        <w:t>frame</w:t>
+      </w:r>
+      <w:r>
+        <w:br/>
+      </w:r>
+      <w:r>
+        <w:t xml:space="preserve">  </w:t>
+      </w:r>
+      <w:r>
+        <w:t xml:space="preserve">  </w:t>
+      </w:r>
+      <w:r>
+        <w:t xml:space="preserve">     -</w:t>
+      </w:r>
+      <w:r>
+        <w:t xml:space="preserve"> Set canSling to true</w:t>
+      </w:r>
+      <w:r>
+        <w:br/>
+      </w:r>
+      <w:r>
+        <w:br/>
+      </w:r>
+      <w:r>
+        <w:t xml:space="preserve">  </w:t>
+      </w:r>
+      <w:r>
+        <w:t>- else if</w:t>
+      </w:r>
+      <w:r>
+        <w:t xml:space="preserve"> </w:t>
+      </w:r>
+      <w:r>
+        <w:t>m</w:t>
+      </w:r>
+      <w:r>
+        <w:t>ouse</w:t>
+      </w:r>
+      <w:r>
+        <w:t>P</w:t>
+      </w:r>
+      <w:r>
+        <w:t>osition isn’t within playerRadius, then</w:t>
+      </w:r>
+      <w:r>
+        <w:br/>
+        <w:t xml:space="preserve">  </w:t>
+      </w:r>
+      <w:r>
+        <w:t xml:space="preserve">  </w:t>
+      </w:r>
+      <w:r>
+        <w:t xml:space="preserve">   </w:t>
+      </w:r>
+      <w:r>
+        <w:t xml:space="preserve">  - Drawline(Red) from playerPosition to mousePosition</w:t>
+      </w:r>
+      <w:r>
+        <w:br/>
+      </w:r>
+      <w:r>
+        <w:t xml:space="preserve">    </w:t>
+      </w:r>
+      <w:r>
+        <w:t xml:space="preserve">  </w:t>
+      </w:r>
+      <w:r>
+        <w:t xml:space="preserve">   -</w:t>
+      </w:r>
+      <w:r>
+        <w:t xml:space="preserve"> </w:t>
+      </w:r>
+      <w:r>
+        <w:t>Set canSling to false</w:t>
+      </w:r>
+      <w:r>
+        <w:br/>
+        <w:t xml:space="preserve">- </w:t>
+      </w:r>
+      <w:r>
+        <w:t>If GetMouse0Down is false and canSlign is true</w:t>
       </w:r>
     </w:p>
     <w:sectPr>
@@ -590,6 +507,241 @@
     </w:sectPr>
   </w:body>
 </w:document>
+</file>
+
+<file path=word/numbering.xml><?xml version="1.0" encoding="utf-8"?>
+<w:numbering xmlns:wpc="http://schemas.microsoft.com/office/word/2010/wordprocessingCanvas" xmlns:cx="http://schemas.microsoft.com/office/drawing/2014/chartex" xmlns:cx1="http://schemas.microsoft.com/office/drawing/2015/9/8/chartex" xmlns:cx2="http://schemas.microsoft.com/office/drawing/2015/10/21/chartex" xmlns:cx3="http://schemas.microsoft.com/office/drawing/2016/5/9/chartex" xmlns:cx4="http://schemas.microsoft.com/office/drawing/2016/5/10/chartex" xmlns:cx5="http://schemas.microsoft.com/office/drawing/2016/5/11/chartex" xmlns:cx6="http://schemas.microsoft.com/office/drawing/2016/5/12/chartex" xmlns:cx7="http://schemas.microsoft.com/office/drawing/2016/5/13/chartex" xmlns:cx8="http://schemas.microsoft.com/office/drawing/2016/5/14/chartex" xmlns:mc="http://schemas.openxmlformats.org/markup-compatibility/2006" xmlns:aink="http://schemas.microsoft.com/office/drawing/2016/ink" xmlns:am3d="http://schemas.microsoft.com/office/drawing/2017/model3d" xmlns:o="urn:schemas-microsoft-com:office:office" xmlns:r="http://schemas.openxmlformats.org/officeDocument/2006/relationships" xmlns:m="http://schemas.openxmlformats.org/officeDocument/2006/math" xmlns:v="urn:schemas-microsoft-com:vml" xmlns:wp14="http://schemas.microsoft.com/office/word/2010/wordprocessingDrawing" xmlns:wp="http://schemas.openxmlformats.org/drawingml/2006/wordprocessingDrawing" xmlns:w10="urn:schemas-microsoft-com:office:word" xmlns:w="http://schemas.openxmlformats.org/wordprocessingml/2006/main" xmlns:w14="http://schemas.microsoft.com/office/word/2010/wordml" xmlns:w15="http://schemas.microsoft.com/office/word/2012/wordml" xmlns:w16cex="http://schemas.microsoft.com/office/word/2018/wordml/cex" xmlns:w16cid="http://schemas.microsoft.com/office/word/2016/wordml/cid" xmlns:w16="http://schemas.microsoft.com/office/word/2018/wordml" xmlns:w16se="http://schemas.microsoft.com/office/word/2015/wordml/symex" xmlns:wpg="http://schemas.microsoft.com/office/word/2010/wordprocessingGroup" xmlns:wpi="http://schemas.microsoft.com/office/word/2010/wordprocessingInk" xmlns:wne="http://schemas.microsoft.com/office/word/2006/wordml" xmlns:wps="http://schemas.microsoft.com/office/word/2010/wordprocessingShape" mc:Ignorable="w14 w15 w16se w16cid w16 w16cex wp14">
+  <w:abstractNum w:abstractNumId="0" w15:restartNumberingAfterBreak="0">
+    <w:nsid w:val="2F3A6F5A"/>
+    <w:multiLevelType w:val="hybridMultilevel"/>
+    <w:tmpl w:val="009C9A5E"/>
+    <w:lvl w:ilvl="0" w:tplc="C5FE48A2">
+      <w:numFmt w:val="bullet"/>
+      <w:lvlText w:val="-"/>
+      <w:lvlJc w:val="left"/>
+      <w:pPr>
+        <w:ind w:left="720" w:hanging="360"/>
+      </w:pPr>
+      <w:rPr>
+        <w:rFonts w:ascii="Calibri" w:eastAsiaTheme="minorHAnsi" w:hAnsi="Calibri" w:cs="Calibri" w:hint="default"/>
+      </w:rPr>
+    </w:lvl>
+    <w:lvl w:ilvl="1" w:tplc="0C090003" w:tentative="1">
+      <w:start w:val="1"/>
+      <w:numFmt w:val="bullet"/>
+      <w:lvlText w:val="o"/>
+      <w:lvlJc w:val="left"/>
+      <w:pPr>
+        <w:ind w:left="1440" w:hanging="360"/>
+      </w:pPr>
+      <w:rPr>
+        <w:rFonts w:ascii="Courier New" w:hAnsi="Courier New" w:cs="Courier New" w:hint="default"/>
+      </w:rPr>
+    </w:lvl>
+    <w:lvl w:ilvl="2" w:tplc="0C090005" w:tentative="1">
+      <w:start w:val="1"/>
+      <w:numFmt w:val="bullet"/>
+      <w:lvlText w:val=""/>
+      <w:lvlJc w:val="left"/>
+      <w:pPr>
+        <w:ind w:left="2160" w:hanging="360"/>
+      </w:pPr>
+      <w:rPr>
+        <w:rFonts w:ascii="Wingdings" w:hAnsi="Wingdings" w:hint="default"/>
+      </w:rPr>
+    </w:lvl>
+    <w:lvl w:ilvl="3" w:tplc="0C090001" w:tentative="1">
+      <w:start w:val="1"/>
+      <w:numFmt w:val="bullet"/>
+      <w:lvlText w:val=""/>
+      <w:lvlJc w:val="left"/>
+      <w:pPr>
+        <w:ind w:left="2880" w:hanging="360"/>
+      </w:pPr>
+      <w:rPr>
+        <w:rFonts w:ascii="Symbol" w:hAnsi="Symbol" w:hint="default"/>
+      </w:rPr>
+    </w:lvl>
+    <w:lvl w:ilvl="4" w:tplc="0C090003" w:tentative="1">
+      <w:start w:val="1"/>
+      <w:numFmt w:val="bullet"/>
+      <w:lvlText w:val="o"/>
+      <w:lvlJc w:val="left"/>
+      <w:pPr>
+        <w:ind w:left="3600" w:hanging="360"/>
+      </w:pPr>
+      <w:rPr>
+        <w:rFonts w:ascii="Courier New" w:hAnsi="Courier New" w:cs="Courier New" w:hint="default"/>
+      </w:rPr>
+    </w:lvl>
+    <w:lvl w:ilvl="5" w:tplc="0C090005" w:tentative="1">
+      <w:start w:val="1"/>
+      <w:numFmt w:val="bullet"/>
+      <w:lvlText w:val=""/>
+      <w:lvlJc w:val="left"/>
+      <w:pPr>
+        <w:ind w:left="4320" w:hanging="360"/>
+      </w:pPr>
+      <w:rPr>
+        <w:rFonts w:ascii="Wingdings" w:hAnsi="Wingdings" w:hint="default"/>
+      </w:rPr>
+    </w:lvl>
+    <w:lvl w:ilvl="6" w:tplc="0C090001" w:tentative="1">
+      <w:start w:val="1"/>
+      <w:numFmt w:val="bullet"/>
+      <w:lvlText w:val=""/>
+      <w:lvlJc w:val="left"/>
+      <w:pPr>
+        <w:ind w:left="5040" w:hanging="360"/>
+      </w:pPr>
+      <w:rPr>
+        <w:rFonts w:ascii="Symbol" w:hAnsi="Symbol" w:hint="default"/>
+      </w:rPr>
+    </w:lvl>
+    <w:lvl w:ilvl="7" w:tplc="0C090003" w:tentative="1">
+      <w:start w:val="1"/>
+      <w:numFmt w:val="bullet"/>
+      <w:lvlText w:val="o"/>
+      <w:lvlJc w:val="left"/>
+      <w:pPr>
+        <w:ind w:left="5760" w:hanging="360"/>
+      </w:pPr>
+      <w:rPr>
+        <w:rFonts w:ascii="Courier New" w:hAnsi="Courier New" w:cs="Courier New" w:hint="default"/>
+      </w:rPr>
+    </w:lvl>
+    <w:lvl w:ilvl="8" w:tplc="0C090005" w:tentative="1">
+      <w:start w:val="1"/>
+      <w:numFmt w:val="bullet"/>
+      <w:lvlText w:val=""/>
+      <w:lvlJc w:val="left"/>
+      <w:pPr>
+        <w:ind w:left="6480" w:hanging="360"/>
+      </w:pPr>
+      <w:rPr>
+        <w:rFonts w:ascii="Wingdings" w:hAnsi="Wingdings" w:hint="default"/>
+      </w:rPr>
+    </w:lvl>
+  </w:abstractNum>
+  <w:abstractNum w:abstractNumId="1" w15:restartNumberingAfterBreak="0">
+    <w:nsid w:val="78A9377F"/>
+    <w:multiLevelType w:val="hybridMultilevel"/>
+    <w:tmpl w:val="DDE05674"/>
+    <w:lvl w:ilvl="0" w:tplc="704A4D02">
+      <w:numFmt w:val="bullet"/>
+      <w:lvlText w:val="-"/>
+      <w:lvlJc w:val="left"/>
+      <w:pPr>
+        <w:ind w:left="720" w:hanging="360"/>
+      </w:pPr>
+      <w:rPr>
+        <w:rFonts w:ascii="Calibri" w:eastAsiaTheme="minorHAnsi" w:hAnsi="Calibri" w:cs="Calibri" w:hint="default"/>
+      </w:rPr>
+    </w:lvl>
+    <w:lvl w:ilvl="1" w:tplc="0C090003" w:tentative="1">
+      <w:start w:val="1"/>
+      <w:numFmt w:val="bullet"/>
+      <w:lvlText w:val="o"/>
+      <w:lvlJc w:val="left"/>
+      <w:pPr>
+        <w:ind w:left="1440" w:hanging="360"/>
+      </w:pPr>
+      <w:rPr>
+        <w:rFonts w:ascii="Courier New" w:hAnsi="Courier New" w:cs="Courier New" w:hint="default"/>
+      </w:rPr>
+    </w:lvl>
+    <w:lvl w:ilvl="2" w:tplc="0C090005" w:tentative="1">
+      <w:start w:val="1"/>
+      <w:numFmt w:val="bullet"/>
+      <w:lvlText w:val=""/>
+      <w:lvlJc w:val="left"/>
+      <w:pPr>
+        <w:ind w:left="2160" w:hanging="360"/>
+      </w:pPr>
+      <w:rPr>
+        <w:rFonts w:ascii="Wingdings" w:hAnsi="Wingdings" w:hint="default"/>
+      </w:rPr>
+    </w:lvl>
+    <w:lvl w:ilvl="3" w:tplc="0C090001" w:tentative="1">
+      <w:start w:val="1"/>
+      <w:numFmt w:val="bullet"/>
+      <w:lvlText w:val=""/>
+      <w:lvlJc w:val="left"/>
+      <w:pPr>
+        <w:ind w:left="2880" w:hanging="360"/>
+      </w:pPr>
+      <w:rPr>
+        <w:rFonts w:ascii="Symbol" w:hAnsi="Symbol" w:hint="default"/>
+      </w:rPr>
+    </w:lvl>
+    <w:lvl w:ilvl="4" w:tplc="0C090003" w:tentative="1">
+      <w:start w:val="1"/>
+      <w:numFmt w:val="bullet"/>
+      <w:lvlText w:val="o"/>
+      <w:lvlJc w:val="left"/>
+      <w:pPr>
+        <w:ind w:left="3600" w:hanging="360"/>
+      </w:pPr>
+      <w:rPr>
+        <w:rFonts w:ascii="Courier New" w:hAnsi="Courier New" w:cs="Courier New" w:hint="default"/>
+      </w:rPr>
+    </w:lvl>
+    <w:lvl w:ilvl="5" w:tplc="0C090005" w:tentative="1">
+      <w:start w:val="1"/>
+      <w:numFmt w:val="bullet"/>
+      <w:lvlText w:val=""/>
+      <w:lvlJc w:val="left"/>
+      <w:pPr>
+        <w:ind w:left="4320" w:hanging="360"/>
+      </w:pPr>
+      <w:rPr>
+        <w:rFonts w:ascii="Wingdings" w:hAnsi="Wingdings" w:hint="default"/>
+      </w:rPr>
+    </w:lvl>
+    <w:lvl w:ilvl="6" w:tplc="0C090001" w:tentative="1">
+      <w:start w:val="1"/>
+      <w:numFmt w:val="bullet"/>
+      <w:lvlText w:val=""/>
+      <w:lvlJc w:val="left"/>
+      <w:pPr>
+        <w:ind w:left="5040" w:hanging="360"/>
+      </w:pPr>
+      <w:rPr>
+        <w:rFonts w:ascii="Symbol" w:hAnsi="Symbol" w:hint="default"/>
+      </w:rPr>
+    </w:lvl>
+    <w:lvl w:ilvl="7" w:tplc="0C090003" w:tentative="1">
+      <w:start w:val="1"/>
+      <w:numFmt w:val="bullet"/>
+      <w:lvlText w:val="o"/>
+      <w:lvlJc w:val="left"/>
+      <w:pPr>
+        <w:ind w:left="5760" w:hanging="360"/>
+      </w:pPr>
+      <w:rPr>
+        <w:rFonts w:ascii="Courier New" w:hAnsi="Courier New" w:cs="Courier New" w:hint="default"/>
+      </w:rPr>
+    </w:lvl>
+    <w:lvl w:ilvl="8" w:tplc="0C090005" w:tentative="1">
+      <w:start w:val="1"/>
+      <w:numFmt w:val="bullet"/>
+      <w:lvlText w:val=""/>
+      <w:lvlJc w:val="left"/>
+      <w:pPr>
+        <w:ind w:left="6480" w:hanging="360"/>
+      </w:pPr>
+      <w:rPr>
+        <w:rFonts w:ascii="Wingdings" w:hAnsi="Wingdings" w:hint="default"/>
+      </w:rPr>
+    </w:lvl>
+  </w:abstractNum>
+  <w:num w:numId="1">
+    <w:abstractNumId w:val="0"/>
+  </w:num>
+  <w:num w:numId="2">
+    <w:abstractNumId w:val="1"/>
+  </w:num>
+</w:numbering>
 </file>
 
 <file path=word/styles.xml><?xml version="1.0" encoding="utf-8"?>
@@ -1018,6 +1170,17 @@
     <w:semiHidden/>
     <w:unhideWhenUsed/>
   </w:style>
+  <w:style w:type="paragraph" w:styleId="ListParagraph">
+    <w:name w:val="List Paragraph"/>
+    <w:basedOn w:val="Normal"/>
+    <w:uiPriority w:val="34"/>
+    <w:qFormat/>
+    <w:rsid w:val="00F542A4"/>
+    <w:pPr>
+      <w:ind w:left="720"/>
+      <w:contextualSpacing/>
+    </w:pPr>
+  </w:style>
 </w:styles>
 </file>
 

</xml_diff>

<commit_message>
1st Push of June
Finalised pseudocode and flowchart, reorganised folder to remove unnecessary folder (game concept folder specifically).
</commit_message>
<xml_diff>
--- a/Ah My 2 Legs Pseudocode.docx
+++ b/Ah My 2 Legs Pseudocode.docx
@@ -151,7 +151,23 @@
           <w:sz w:val="24"/>
           <w:szCs w:val="24"/>
         </w:rPr>
-        <w:t>draw a line from the center of the player to the cursor.</w:t>
+        <w:t xml:space="preserve">draw a line from the </w:t>
+      </w:r>
+      <w:proofErr w:type="spellStart"/>
+      <w:r>
+        <w:rPr>
+          <w:sz w:val="24"/>
+          <w:szCs w:val="24"/>
+        </w:rPr>
+        <w:t>center</w:t>
+      </w:r>
+      <w:proofErr w:type="spellEnd"/>
+      <w:r>
+        <w:rPr>
+          <w:sz w:val="24"/>
+          <w:szCs w:val="24"/>
+        </w:rPr>
+        <w:t xml:space="preserve"> of the player to the cursor.</w:t>
       </w:r>
     </w:p>
     <w:p>
@@ -184,6 +200,7 @@
           <w:szCs w:val="24"/>
         </w:rPr>
       </w:pPr>
+      <w:proofErr w:type="spellStart"/>
       <w:r>
         <w:rPr>
           <w:sz w:val="24"/>
@@ -196,8 +213,17 @@
           <w:sz w:val="24"/>
           <w:szCs w:val="24"/>
         </w:rPr>
-        <w:t xml:space="preserve">Distance * </w:t>
-      </w:r>
+        <w:t>Distance</w:t>
+      </w:r>
+      <w:proofErr w:type="spellEnd"/>
+      <w:r>
+        <w:rPr>
+          <w:sz w:val="24"/>
+          <w:szCs w:val="24"/>
+        </w:rPr>
+        <w:t xml:space="preserve"> * </w:t>
+      </w:r>
+      <w:proofErr w:type="spellStart"/>
       <w:r>
         <w:rPr>
           <w:sz w:val="24"/>
@@ -210,7 +236,15 @@
           <w:sz w:val="24"/>
           <w:szCs w:val="24"/>
         </w:rPr>
-        <w:t xml:space="preserve">elocityModifier </w:t>
+        <w:t>elocityModifier</w:t>
+      </w:r>
+      <w:proofErr w:type="spellEnd"/>
+      <w:r>
+        <w:rPr>
+          <w:sz w:val="24"/>
+          <w:szCs w:val="24"/>
+        </w:rPr>
+        <w:t xml:space="preserve"> </w:t>
       </w:r>
       <w:r>
         <w:rPr>
@@ -226,6 +260,7 @@
         </w:rPr>
         <w:t xml:space="preserve">= </w:t>
       </w:r>
+      <w:proofErr w:type="spellStart"/>
       <w:r>
         <w:rPr>
           <w:sz w:val="24"/>
@@ -238,7 +273,15 @@
           <w:sz w:val="24"/>
           <w:szCs w:val="24"/>
         </w:rPr>
-        <w:t>elocity.</w:t>
+        <w:t>elocity</w:t>
+      </w:r>
+      <w:proofErr w:type="spellEnd"/>
+      <w:r>
+        <w:rPr>
+          <w:sz w:val="24"/>
+          <w:szCs w:val="24"/>
+        </w:rPr>
+        <w:t>.</w:t>
       </w:r>
     </w:p>
     <w:p>
@@ -255,7 +298,23 @@
           <w:sz w:val="24"/>
           <w:szCs w:val="24"/>
         </w:rPr>
-        <w:t>Then take ‘addedVelocity’ and apply force to player character in the direction of the cursor, as the mouse 1 button was let go.</w:t>
+        <w:t>Then take ‘</w:t>
+      </w:r>
+      <w:proofErr w:type="spellStart"/>
+      <w:r>
+        <w:rPr>
+          <w:sz w:val="24"/>
+          <w:szCs w:val="24"/>
+        </w:rPr>
+        <w:t>addedVelocity</w:t>
+      </w:r>
+      <w:proofErr w:type="spellEnd"/>
+      <w:r>
+        <w:rPr>
+          <w:sz w:val="24"/>
+          <w:szCs w:val="24"/>
+        </w:rPr>
+        <w:t>’ and apply force to player character in the direction of the cursor, as the mouse 1 button was let go.</w:t>
       </w:r>
       <w:r>
         <w:rPr>
@@ -306,197 +365,349 @@
       </w:r>
       <w:r>
         <w:br/>
+        <w:t>- If GetMouse0Down is true, then</w:t>
+      </w:r>
+      <w:r>
+        <w:br/>
+        <w:t xml:space="preserve">  </w:t>
+      </w:r>
+      <w:r>
+        <w:t xml:space="preserve">- If </w:t>
+      </w:r>
+      <w:proofErr w:type="spellStart"/>
+      <w:r>
+        <w:t>mousePosition</w:t>
+      </w:r>
+      <w:proofErr w:type="spellEnd"/>
+      <w:r>
+        <w:t xml:space="preserve"> is within </w:t>
+      </w:r>
+      <w:proofErr w:type="spellStart"/>
+      <w:r>
+        <w:t>playerRadius</w:t>
+      </w:r>
+      <w:proofErr w:type="spellEnd"/>
+      <w:r>
+        <w:t>, then</w:t>
+      </w:r>
+      <w:r>
+        <w:br/>
+      </w:r>
+      <w:r>
+        <w:t xml:space="preserve">  </w:t>
+      </w:r>
+      <w:r>
+        <w:t xml:space="preserve">  </w:t>
+      </w:r>
+      <w:r>
+        <w:t xml:space="preserve">  </w:t>
+      </w:r>
+      <w:r>
+        <w:t xml:space="preserve">   </w:t>
+      </w:r>
+      <w:r>
         <w:t xml:space="preserve">- </w:t>
       </w:r>
-      <w:r>
-        <w:t>If GetMouse0Down is true, then</w:t>
+      <w:proofErr w:type="spellStart"/>
+      <w:r>
+        <w:t>Drawline</w:t>
+      </w:r>
+      <w:proofErr w:type="spellEnd"/>
+      <w:r>
+        <w:t xml:space="preserve">(white) from </w:t>
+      </w:r>
+      <w:proofErr w:type="spellStart"/>
+      <w:r>
+        <w:t>playerPosition</w:t>
+      </w:r>
+      <w:proofErr w:type="spellEnd"/>
+      <w:r>
+        <w:t xml:space="preserve"> to </w:t>
+      </w:r>
+      <w:proofErr w:type="spellStart"/>
+      <w:r>
+        <w:t>mousePosition</w:t>
+      </w:r>
+      <w:proofErr w:type="spellEnd"/>
+      <w:r>
+        <w:t>, updating every frame</w:t>
       </w:r>
       <w:r>
         <w:br/>
         <w:t xml:space="preserve">  </w:t>
       </w:r>
       <w:r>
+        <w:t xml:space="preserve">  </w:t>
+      </w:r>
+      <w:r>
+        <w:t xml:space="preserve"> </w:t>
+      </w:r>
+      <w:r>
+        <w:t xml:space="preserve">  </w:t>
+      </w:r>
+      <w:r>
+        <w:t xml:space="preserve">  </w:t>
+      </w:r>
+      <w:r>
+        <w:t xml:space="preserve">- Calculate distance between </w:t>
+      </w:r>
+      <w:proofErr w:type="spellStart"/>
+      <w:r>
+        <w:t>playerPosition</w:t>
+      </w:r>
+      <w:proofErr w:type="spellEnd"/>
+      <w:r>
+        <w:t xml:space="preserve"> and </w:t>
+      </w:r>
+      <w:proofErr w:type="spellStart"/>
+      <w:r>
+        <w:t>mousePosition</w:t>
+      </w:r>
+      <w:proofErr w:type="spellEnd"/>
+      <w:r>
+        <w:t xml:space="preserve"> into</w:t>
+      </w:r>
+      <w:r>
+        <w:t xml:space="preserve"> store</w:t>
+      </w:r>
+      <w:r>
+        <w:t xml:space="preserve"> into </w:t>
+      </w:r>
+      <w:proofErr w:type="spellStart"/>
+      <w:r>
+        <w:t>a</w:t>
+      </w:r>
+      <w:r>
+        <w:t>mplifiedDistance</w:t>
+      </w:r>
+      <w:proofErr w:type="spellEnd"/>
+      <w:r>
+        <w:t xml:space="preserve"> &amp; update value</w:t>
+      </w:r>
+      <w:r>
+        <w:t xml:space="preserve"> </w:t>
+      </w:r>
+      <w:r>
+        <w:t>every</w:t>
+      </w:r>
+      <w:r>
+        <w:t xml:space="preserve"> </w:t>
+      </w:r>
+      <w:r>
+        <w:t>frame</w:t>
+      </w:r>
+      <w:r>
+        <w:t xml:space="preserve"> that GetMouse0Down is true.</w:t>
+      </w:r>
+      <w:r>
+        <w:br/>
+        <w:t xml:space="preserve">         - Set </w:t>
+      </w:r>
+      <w:proofErr w:type="spellStart"/>
+      <w:r>
+        <w:t>canSling</w:t>
+      </w:r>
+      <w:proofErr w:type="spellEnd"/>
+      <w:r>
+        <w:t xml:space="preserve"> to true</w:t>
+      </w:r>
+      <w:r>
+        <w:br/>
+      </w:r>
+      <w:r>
+        <w:br/>
+      </w:r>
+      <w:r>
+        <w:t xml:space="preserve">  </w:t>
+      </w:r>
+      <w:r>
+        <w:t xml:space="preserve">- else if </w:t>
+      </w:r>
+      <w:proofErr w:type="spellStart"/>
+      <w:r>
+        <w:t>m</w:t>
+      </w:r>
+      <w:r>
+        <w:t>ouse</w:t>
+      </w:r>
+      <w:r>
+        <w:t>P</w:t>
+      </w:r>
+      <w:r>
+        <w:t>osition</w:t>
+      </w:r>
+      <w:proofErr w:type="spellEnd"/>
+      <w:r>
+        <w:t xml:space="preserve"> isn’t within </w:t>
+      </w:r>
+      <w:proofErr w:type="spellStart"/>
+      <w:r>
+        <w:t>playerRadius</w:t>
+      </w:r>
+      <w:proofErr w:type="spellEnd"/>
+      <w:r>
+        <w:t>, then</w:t>
+      </w:r>
+      <w:r>
+        <w:br/>
+        <w:t xml:space="preserve">  </w:t>
+      </w:r>
+      <w:r>
+        <w:t xml:space="preserve">  </w:t>
+      </w:r>
+      <w:r>
+        <w:t xml:space="preserve">   </w:t>
+      </w:r>
+      <w:r>
+        <w:t xml:space="preserve">  - </w:t>
+      </w:r>
+      <w:proofErr w:type="spellStart"/>
+      <w:r>
+        <w:t>Drawline</w:t>
+      </w:r>
+      <w:proofErr w:type="spellEnd"/>
+      <w:r>
+        <w:t xml:space="preserve">(Red) from </w:t>
+      </w:r>
+      <w:proofErr w:type="spellStart"/>
+      <w:r>
+        <w:t>playerPosition</w:t>
+      </w:r>
+      <w:proofErr w:type="spellEnd"/>
+      <w:r>
+        <w:t xml:space="preserve"> to </w:t>
+      </w:r>
+      <w:proofErr w:type="spellStart"/>
+      <w:r>
+        <w:t>mousePosition</w:t>
+      </w:r>
+      <w:proofErr w:type="spellEnd"/>
+      <w:r>
+        <w:t>, updating every frame</w:t>
+      </w:r>
+      <w:r>
+        <w:br/>
+      </w:r>
+      <w:r>
+        <w:t xml:space="preserve">    </w:t>
+      </w:r>
+      <w:r>
+        <w:t xml:space="preserve">  </w:t>
+      </w:r>
+      <w:r>
+        <w:t xml:space="preserve">   - </w:t>
+      </w:r>
+      <w:r>
+        <w:t xml:space="preserve">Set </w:t>
+      </w:r>
+      <w:proofErr w:type="spellStart"/>
+      <w:r>
+        <w:t>canSling</w:t>
+      </w:r>
+      <w:proofErr w:type="spellEnd"/>
+      <w:r>
+        <w:t xml:space="preserve"> to false</w:t>
+      </w:r>
+      <w:r>
+        <w:br/>
         <w:t xml:space="preserve">- </w:t>
       </w:r>
       <w:r>
-        <w:t xml:space="preserve">If </w:t>
-      </w:r>
-      <w:r>
-        <w:t>m</w:t>
-      </w:r>
-      <w:r>
-        <w:t xml:space="preserve">ousePosition is within </w:t>
-      </w:r>
-      <w:r>
-        <w:t>p</w:t>
-      </w:r>
-      <w:r>
-        <w:t>layerRadius, then</w:t>
-      </w:r>
-      <w:r>
-        <w:br/>
-      </w:r>
-      <w:r>
-        <w:t xml:space="preserve">  </w:t>
-      </w:r>
-      <w:r>
-        <w:t xml:space="preserve">  </w:t>
-      </w:r>
-      <w:r>
-        <w:t xml:space="preserve">  </w:t>
-      </w:r>
-      <w:r>
-        <w:t xml:space="preserve">   </w:t>
-      </w:r>
-      <w:r>
-        <w:t xml:space="preserve">- </w:t>
-      </w:r>
-      <w:r>
-        <w:t xml:space="preserve">Drawline(white) from </w:t>
-      </w:r>
-      <w:r>
-        <w:t>p</w:t>
-      </w:r>
-      <w:r>
-        <w:t xml:space="preserve">layerPosition to </w:t>
-      </w:r>
-      <w:r>
-        <w:t>m</w:t>
-      </w:r>
-      <w:r>
-        <w:t>ousePosition, updating every frame</w:t>
-      </w:r>
-      <w:r>
-        <w:br/>
-        <w:t xml:space="preserve">  </w:t>
-      </w:r>
-      <w:r>
-        <w:t xml:space="preserve">  </w:t>
+        <w:t xml:space="preserve">If GetMouse0Down </w:t>
+      </w:r>
+      <w:r>
+        <w:t xml:space="preserve">was true, and </w:t>
+      </w:r>
+      <w:r>
+        <w:t xml:space="preserve">is false and </w:t>
+      </w:r>
+      <w:proofErr w:type="spellStart"/>
+      <w:r>
+        <w:t>canSli</w:t>
+      </w:r>
+      <w:r>
+        <w:t>ng</w:t>
+      </w:r>
+      <w:proofErr w:type="spellEnd"/>
+      <w:r>
+        <w:t xml:space="preserve"> is true</w:t>
+      </w:r>
+      <w:r>
+        <w:br/>
+      </w:r>
+      <w:r>
+        <w:br/>
+      </w:r>
+      <w:r>
+        <w:t xml:space="preserve">  - If </w:t>
+      </w:r>
+      <w:proofErr w:type="spellStart"/>
+      <w:r>
+        <w:t>canSling</w:t>
+      </w:r>
+      <w:proofErr w:type="spellEnd"/>
+      <w:r>
+        <w:t xml:space="preserve"> is true, then</w:t>
+      </w:r>
+      <w:r>
+        <w:br/>
+      </w:r>
+      <w:r>
+        <w:t xml:space="preserve">         -</w:t>
       </w:r>
       <w:r>
         <w:t xml:space="preserve"> </w:t>
       </w:r>
       <w:r>
-        <w:t xml:space="preserve">  </w:t>
-      </w:r>
-      <w:r>
-        <w:t xml:space="preserve">  </w:t>
-      </w:r>
-      <w:r>
-        <w:t xml:space="preserve">- </w:t>
-      </w:r>
-      <w:r>
-        <w:t xml:space="preserve">Calculate distance between </w:t>
-      </w:r>
-      <w:r>
-        <w:t>p</w:t>
-      </w:r>
-      <w:r>
-        <w:t>layer</w:t>
-      </w:r>
-      <w:r>
-        <w:t>P</w:t>
-      </w:r>
-      <w:r>
-        <w:t xml:space="preserve">osition and </w:t>
-      </w:r>
-      <w:r>
-        <w:t>m</w:t>
-      </w:r>
-      <w:r>
-        <w:t>ousePosition, store &amp; update value</w:t>
-      </w:r>
-      <w:r>
-        <w:t xml:space="preserve"> </w:t>
-      </w:r>
-      <w:r>
-        <w:t>every</w:t>
-      </w:r>
-      <w:r>
-        <w:t xml:space="preserve"> </w:t>
-      </w:r>
-      <w:r>
-        <w:t>frame</w:t>
-      </w:r>
-      <w:r>
-        <w:br/>
-      </w:r>
-      <w:r>
-        <w:t xml:space="preserve">  </w:t>
-      </w:r>
-      <w:r>
-        <w:t xml:space="preserve">  </w:t>
-      </w:r>
-      <w:r>
-        <w:t xml:space="preserve">     -</w:t>
-      </w:r>
-      <w:r>
-        <w:t xml:space="preserve"> Set canSling to true</w:t>
-      </w:r>
-      <w:r>
-        <w:br/>
-      </w:r>
-      <w:r>
-        <w:br/>
-      </w:r>
-      <w:r>
-        <w:t xml:space="preserve">  </w:t>
-      </w:r>
-      <w:r>
-        <w:t>- else if</w:t>
-      </w:r>
-      <w:r>
-        <w:t xml:space="preserve"> </w:t>
-      </w:r>
-      <w:r>
-        <w:t>m</w:t>
-      </w:r>
-      <w:r>
-        <w:t>ouse</w:t>
-      </w:r>
-      <w:r>
-        <w:t>P</w:t>
-      </w:r>
-      <w:r>
-        <w:t>osition isn’t within playerRadius, then</w:t>
-      </w:r>
-      <w:r>
-        <w:br/>
-        <w:t xml:space="preserve">  </w:t>
-      </w:r>
-      <w:r>
-        <w:t xml:space="preserve">  </w:t>
-      </w:r>
-      <w:r>
-        <w:t xml:space="preserve">   </w:t>
-      </w:r>
-      <w:r>
-        <w:t xml:space="preserve">  - Drawline(Red) from playerPosition to mousePosition</w:t>
-      </w:r>
-      <w:r>
-        <w:br/>
-      </w:r>
-      <w:r>
-        <w:t xml:space="preserve">    </w:t>
-      </w:r>
-      <w:r>
-        <w:t xml:space="preserve">  </w:t>
-      </w:r>
-      <w:r>
-        <w:t xml:space="preserve">   -</w:t>
-      </w:r>
-      <w:r>
-        <w:t xml:space="preserve"> </w:t>
-      </w:r>
-      <w:r>
-        <w:t>Set canSling to false</w:t>
-      </w:r>
-      <w:r>
-        <w:br/>
-        <w:t xml:space="preserve">- </w:t>
-      </w:r>
-      <w:r>
-        <w:t>If GetMouse0Down is false and canSlign is true</w:t>
+        <w:t xml:space="preserve">Apply </w:t>
+      </w:r>
+      <w:proofErr w:type="spellStart"/>
+      <w:r>
+        <w:t>amplifiedDistance</w:t>
+      </w:r>
+      <w:proofErr w:type="spellEnd"/>
+      <w:r>
+        <w:t xml:space="preserve"> to player character, in the direction of </w:t>
+      </w:r>
+      <w:proofErr w:type="spellStart"/>
+      <w:r>
+        <w:t>mousePosition</w:t>
+      </w:r>
+      <w:proofErr w:type="spellEnd"/>
+      <w:r>
+        <w:t xml:space="preserve"> from </w:t>
+      </w:r>
+      <w:proofErr w:type="spellStart"/>
+      <w:r>
+        <w:t>playerPosition</w:t>
+      </w:r>
+      <w:proofErr w:type="spellEnd"/>
+      <w:r>
+        <w:br/>
+      </w:r>
+      <w:r>
+        <w:t xml:space="preserve">         -</w:t>
+      </w:r>
+      <w:r>
+        <w:t xml:space="preserve"> Set </w:t>
+      </w:r>
+      <w:proofErr w:type="spellStart"/>
+      <w:r>
+        <w:t>canSlign</w:t>
+      </w:r>
+      <w:proofErr w:type="spellEnd"/>
+      <w:r>
+        <w:t xml:space="preserve"> to false</w:t>
+      </w:r>
+    </w:p>
+    <w:p>
+      <w:pPr>
+        <w:tabs>
+          <w:tab w:val="left" w:pos="2278"/>
+        </w:tabs>
+      </w:pPr>
+      <w:r>
+        <w:tab/>
       </w:r>
     </w:p>
     <w:sectPr>

</xml_diff>